<commit_message>
Changed the subject of the app to reflect what I want to do instead of the example
</commit_message>
<xml_diff>
--- a/doc/SE452 Sample Project.docx
+++ b/doc/SE452 Sample Project.docx
@@ -1468,21 +1468,7 @@
                 <w:rStyle w:val="Hyperlink"/>
                 <w:noProof/>
               </w:rPr>
-              <w:t>Milestone S</w:t>
-            </w:r>
-            <w:r>
-              <w:rPr>
-                <w:rStyle w:val="Hyperlink"/>
-                <w:noProof/>
-              </w:rPr>
-              <w:t>c</w:t>
-            </w:r>
-            <w:r>
-              <w:rPr>
-                <w:rStyle w:val="Hyperlink"/>
-                <w:noProof/>
-              </w:rPr>
-              <w:t>reenshot</w:t>
+              <w:t>Milestone Screenshot</w:t>
             </w:r>
             <w:r>
               <w:rPr>
@@ -1587,8 +1573,12 @@
     <w:p>
       <w:r>
         <w:tab/>
-        <w:t>The project is to replicate features used in DePaul D2l and Campus Connect</w:t>
       </w:r>
+      <w:r>
+        <w:t xml:space="preserve">My project is to build an application that has to do with space. Some of my ideas are to pull from the Nasa API and download information into a database. I also want to host a discussion board, and some other features. </w:t>
+      </w:r>
+      <w:bookmarkStart w:id="1" w:name="_GoBack"/>
+      <w:bookmarkEnd w:id="1"/>
     </w:p>
     <w:p>
       <w:pPr>
@@ -1599,11 +1589,11 @@
       <w:pPr>
         <w:pStyle w:val="Heading1"/>
       </w:pPr>
-      <w:bookmarkStart w:id="1" w:name="_Toc524012400"/>
+      <w:bookmarkStart w:id="2" w:name="_Toc524012400"/>
       <w:r>
         <w:t>Requirements</w:t>
       </w:r>
-      <w:bookmarkEnd w:id="1"/>
+      <w:bookmarkEnd w:id="2"/>
     </w:p>
     <w:p>
       <w:r>
@@ -1650,11 +1640,11 @@
       <w:pPr>
         <w:pStyle w:val="Heading2"/>
       </w:pPr>
-      <w:bookmarkStart w:id="2" w:name="_Toc524012401"/>
+      <w:bookmarkStart w:id="3" w:name="_Toc524012401"/>
       <w:r>
         <w:t>Use Case</w:t>
       </w:r>
-      <w:bookmarkEnd w:id="2"/>
+      <w:bookmarkEnd w:id="3"/>
       <w:r>
         <w:t xml:space="preserve"> </w:t>
       </w:r>
@@ -1670,8 +1660,6 @@
         <w:pStyle w:val="ListParagraph"/>
         <w:ind w:left="1440"/>
       </w:pPr>
-      <w:bookmarkStart w:id="3" w:name="_GoBack"/>
-      <w:bookmarkEnd w:id="3"/>
     </w:p>
     <w:p>
       <w:pPr>
@@ -1769,10 +1757,10 @@
             <v:path o:extrusionok="f" gradientshapeok="t" o:connecttype="rect"/>
             <o:lock v:ext="edit" aspectratio="t"/>
           </v:shapetype>
-          <v:shape id="_x0000_i1026" type="#_x0000_t75" style="width:360.5pt;height:134pt" o:ole="">
+          <v:shape id="_x0000_i1025" type="#_x0000_t75" style="width:360.5pt;height:134pt" o:ole="">
             <v:imagedata r:id="rId9" o:title=""/>
           </v:shape>
-          <o:OLEObject Type="Embed" ProgID="Visio.Drawing.11" ShapeID="_x0000_i1026" DrawAspect="Content" ObjectID="_1597754454" r:id="rId10"/>
+          <o:OLEObject Type="Embed" ProgID="Visio.Drawing.11" ShapeID="_x0000_i1025" DrawAspect="Content" ObjectID="_1597921995" r:id="rId10"/>
         </w:object>
       </w:r>
     </w:p>
@@ -1817,10 +1805,10 @@
       </w:pPr>
       <w:r>
         <w:object w:dxaOrig="1860" w:dyaOrig="951" w14:anchorId="16B19E35">
-          <v:shape id="_x0000_i1027" type="#_x0000_t75" style="width:93pt;height:47.5pt" o:ole="">
+          <v:shape id="_x0000_i1026" type="#_x0000_t75" style="width:93pt;height:47.5pt" o:ole="">
             <v:imagedata r:id="rId11" o:title=""/>
           </v:shape>
-          <o:OLEObject Type="Embed" ProgID="Visio.Drawing.11" ShapeID="_x0000_i1027" DrawAspect="Content" ObjectID="_1597754455" r:id="rId12"/>
+          <o:OLEObject Type="Embed" ProgID="Visio.Drawing.11" ShapeID="_x0000_i1026" DrawAspect="Content" ObjectID="_1597921996" r:id="rId12"/>
         </w:object>
       </w:r>
     </w:p>
@@ -1865,10 +1853,10 @@
       </w:pPr>
       <w:r>
         <w:object w:dxaOrig="1438" w:dyaOrig="795" w14:anchorId="60642771">
-          <v:shape id="_x0000_i1028" type="#_x0000_t75" style="width:1in;height:39.5pt" o:ole="">
+          <v:shape id="_x0000_i1027" type="#_x0000_t75" style="width:1in;height:39.5pt" o:ole="">
             <v:imagedata r:id="rId13" o:title=""/>
           </v:shape>
-          <o:OLEObject Type="Embed" ProgID="Visio.Drawing.11" ShapeID="_x0000_i1028" DrawAspect="Content" ObjectID="_1597754456" r:id="rId14"/>
+          <o:OLEObject Type="Embed" ProgID="Visio.Drawing.11" ShapeID="_x0000_i1027" DrawAspect="Content" ObjectID="_1597921997" r:id="rId14"/>
         </w:object>
       </w:r>
     </w:p>
@@ -1878,13 +1866,8 @@
         <w:ind w:left="1440"/>
       </w:pPr>
       <w:r>
-        <w:t xml:space="preserve">Queue:  </w:t>
+        <w:t>Queue:  CalculatorQ</w:t>
       </w:r>
-      <w:proofErr w:type="spellStart"/>
-      <w:r>
-        <w:t>CalculatorQ</w:t>
-      </w:r>
-      <w:proofErr w:type="spellEnd"/>
     </w:p>
     <w:p>
       <w:pPr>
@@ -1892,15 +1875,7 @@
         <w:ind w:left="1440"/>
       </w:pPr>
       <w:r>
-        <w:t xml:space="preserve">Data source:  </w:t>
-      </w:r>
-      <w:proofErr w:type="spellStart"/>
-      <w:r>
-        <w:t>jdbc</w:t>
-      </w:r>
-      <w:proofErr w:type="spellEnd"/>
-      <w:r>
-        <w:t>/sample</w:t>
+        <w:t>Data source:  jdbc/sample</w:t>
       </w:r>
     </w:p>
     <w:p>
@@ -2145,11 +2120,9 @@
               <w:pStyle w:val="ListParagraph"/>
               <w:ind w:left="0"/>
             </w:pPr>
-            <w:proofErr w:type="spellStart"/>
             <w:r>
               <w:t>Netbean</w:t>
             </w:r>
-            <w:proofErr w:type="spellEnd"/>
           </w:p>
         </w:tc>
         <w:tc>
@@ -2175,13 +2148,8 @@
               <w:pStyle w:val="ListParagraph"/>
               <w:ind w:left="0"/>
             </w:pPr>
-            <w:proofErr w:type="spellStart"/>
-            <w:r>
-              <w:t>Netbeans</w:t>
-            </w:r>
-            <w:proofErr w:type="spellEnd"/>
-            <w:r>
-              <w:t xml:space="preserve"> had all the components integrated in one UI</w:t>
+            <w:r>
+              <w:t>Netbeans had all the components integrated in one UI</w:t>
             </w:r>
           </w:p>
         </w:tc>
@@ -5057,7 +5025,7 @@
 </file>
 
 <file path=customXml/itemProps2.xml><?xml version="1.0" encoding="utf-8"?>
-<ds:datastoreItem xmlns:ds="http://schemas.openxmlformats.org/officeDocument/2006/customXml" ds:itemID="{5DDAEBC1-4B4A-440A-966A-D8B1BF60B557}">
+<ds:datastoreItem xmlns:ds="http://schemas.openxmlformats.org/officeDocument/2006/customXml" ds:itemID="{D0BD69F4-3365-42F0-8141-9BC2D293A8B3}">
   <ds:schemaRefs>
     <ds:schemaRef ds:uri="http://schemas.openxmlformats.org/officeDocument/2006/bibliography"/>
   </ds:schemaRefs>

</xml_diff>